<commit_message>
STL algorithms in making.
</commit_message>
<xml_diff>
--- a/Examples/Associative_Containers/map.docx
+++ b/Examples/Associative_Containers/map.docx
@@ -1,6 +1,6 @@
 
 <file path=word/document.xml><?xml version="1.0" encoding="utf-8"?>
-<w:document xmlns:wpc="http://schemas.microsoft.com/office/word/2010/wordprocessingCanvas" xmlns:cx="http://schemas.microsoft.com/office/drawing/2014/chartex" xmlns:cx1="http://schemas.microsoft.com/office/drawing/2015/9/8/chartex" xmlns:cx2="http://schemas.microsoft.com/office/drawing/2015/10/21/chartex" xmlns:cx3="http://schemas.microsoft.com/office/drawing/2016/5/9/chartex" xmlns:cx4="http://schemas.microsoft.com/office/drawing/2016/5/10/chartex" xmlns:cx5="http://schemas.microsoft.com/office/drawing/2016/5/11/chartex" xmlns:mc="http://schemas.openxmlformats.org/markup-compatibility/2006" xmlns:o="urn:schemas-microsoft-com:office:office" xmlns:r="http://schemas.openxmlformats.org/officeDocument/2006/relationships" xmlns:m="http://schemas.openxmlformats.org/officeDocument/2006/math" xmlns:v="urn:schemas-microsoft-com:vml" xmlns:wp14="http://schemas.microsoft.com/office/word/2010/wordprocessingDrawing" xmlns:wp="http://schemas.openxmlformats.org/drawingml/2006/wordprocessingDrawing" xmlns:w10="urn:schemas-microsoft-com:office:word" xmlns:w="http://schemas.openxmlformats.org/wordprocessingml/2006/main" xmlns:w14="http://schemas.microsoft.com/office/word/2010/wordml" xmlns:w15="http://schemas.microsoft.com/office/word/2012/wordml" xmlns:w16se="http://schemas.microsoft.com/office/word/2015/wordml/symex" xmlns:wpg="http://schemas.microsoft.com/office/word/2010/wordprocessingGroup" xmlns:wpi="http://schemas.microsoft.com/office/word/2010/wordprocessingInk" xmlns:wne="http://schemas.microsoft.com/office/word/2006/wordml" xmlns:wps="http://schemas.microsoft.com/office/word/2010/wordprocessingShape" mc:Ignorable="w14 w15 w16se wp14">
+<w:document xmlns:wpc="http://schemas.microsoft.com/office/word/2010/wordprocessingCanvas" xmlns:cx="http://schemas.microsoft.com/office/drawing/2014/chartex" xmlns:cx1="http://schemas.microsoft.com/office/drawing/2015/9/8/chartex" xmlns:mc="http://schemas.openxmlformats.org/markup-compatibility/2006" xmlns:o="urn:schemas-microsoft-com:office:office" xmlns:r="http://schemas.openxmlformats.org/officeDocument/2006/relationships" xmlns:m="http://schemas.openxmlformats.org/officeDocument/2006/math" xmlns:v="urn:schemas-microsoft-com:vml" xmlns:wp14="http://schemas.microsoft.com/office/word/2010/wordprocessingDrawing" xmlns:wp="http://schemas.openxmlformats.org/drawingml/2006/wordprocessingDrawing" xmlns:w10="urn:schemas-microsoft-com:office:word" xmlns:w="http://schemas.openxmlformats.org/wordprocessingml/2006/main" xmlns:w14="http://schemas.microsoft.com/office/word/2010/wordml" xmlns:w15="http://schemas.microsoft.com/office/word/2012/wordml" xmlns:w16se="http://schemas.microsoft.com/office/word/2015/wordml/symex" xmlns:wpg="http://schemas.microsoft.com/office/word/2010/wordprocessingGroup" xmlns:wpi="http://schemas.microsoft.com/office/word/2010/wordprocessingInk" xmlns:wne="http://schemas.microsoft.com/office/word/2006/wordml" xmlns:wps="http://schemas.microsoft.com/office/word/2010/wordprocessingShape" mc:Ignorable="w14 w15 w16se wp14">
   <w:body>
     <w:p>
       <w:r>
@@ -57,14 +57,47 @@
         </w:drawing>
       </w:r>
       <w:r>
-        <w:t xml:space="preserve">See visualization: </w:t>
-      </w:r>
+        <w:t>See visualization</w:t>
+      </w:r>
+      <w:r>
+        <w:t>s</w:t>
+      </w:r>
+      <w:r>
+        <w:t xml:space="preserve">: </w:t>
+      </w:r>
+    </w:p>
+    <w:bookmarkStart w:id="0" w:name="_GoBack"/>
+    <w:bookmarkEnd w:id="0"/>
+    <w:p>
+      <w:r>
+        <w:fldChar w:fldCharType="begin"/>
+      </w:r>
+      <w:r>
+        <w:instrText xml:space="preserve"> HYPERLINK "https://www.cs.usfca.edu/~galles/visualization/RedBlack.html" </w:instrText>
+      </w:r>
+      <w:r>
+        <w:fldChar w:fldCharType="separate"/>
+      </w:r>
+      <w:r>
+        <w:rPr>
+          <w:rStyle w:val="Hyperlink"/>
+        </w:rPr>
+        <w:t>https://www.cs.usfca.edu/~galles/visualization/RedBlack.html</w:t>
+      </w:r>
+      <w:r>
+        <w:rPr>
+          <w:rStyle w:val="Hyperlink"/>
+        </w:rPr>
+        <w:fldChar w:fldCharType="end"/>
+      </w:r>
+    </w:p>
+    <w:p>
       <w:hyperlink r:id="rId5" w:history="1">
         <w:r>
           <w:rPr>
             <w:rStyle w:val="Hyperlink"/>
           </w:rPr>
-          <w:t>https://www.cs.usfca.edu/~galles/visualization/RedBlack.html</w:t>
+          <w:t>https://www.cs.usfca.edu/~galles/visualization/BST.html</w:t>
         </w:r>
       </w:hyperlink>
     </w:p>
@@ -310,7 +343,7 @@
           <w:rPr>
             <w:rStyle w:val="texhtml"/>
             <w:rFonts w:cstheme="minorHAnsi"/>
-            <w:color w:val="0B0080"/>
+            <w:color w:val="FF0000"/>
             <w:sz w:val="25"/>
             <w:szCs w:val="25"/>
             <w:shd w:val="clear" w:color="auto" w:fill="FFFFFF"/>
@@ -321,7 +354,7 @@
           <w:rPr>
             <w:rStyle w:val="apple-converted-space"/>
             <w:rFonts w:cstheme="minorHAnsi"/>
-            <w:color w:val="0B0080"/>
+            <w:color w:val="FF0000"/>
             <w:sz w:val="25"/>
             <w:szCs w:val="25"/>
             <w:shd w:val="clear" w:color="auto" w:fill="FFFFFF"/>
@@ -334,7 +367,7 @@
             <w:rFonts w:cstheme="minorHAnsi"/>
             <w:i/>
             <w:iCs/>
-            <w:color w:val="0B0080"/>
+            <w:color w:val="FF0000"/>
             <w:sz w:val="25"/>
             <w:szCs w:val="25"/>
             <w:shd w:val="clear" w:color="auto" w:fill="FFFFFF"/>
@@ -345,7 +378,7 @@
           <w:rPr>
             <w:rStyle w:val="texhtml"/>
             <w:rFonts w:cstheme="minorHAnsi"/>
-            <w:color w:val="0B0080"/>
+            <w:color w:val="FF0000"/>
             <w:sz w:val="25"/>
             <w:szCs w:val="25"/>
             <w:shd w:val="clear" w:color="auto" w:fill="FFFFFF"/>
@@ -476,8 +509,6 @@
       <w:r>
         <w:t xml:space="preserve"> In that case, consider other containers (like std::unordered_map).</w:t>
       </w:r>
-      <w:bookmarkStart w:id="0" w:name="_GoBack"/>
-      <w:bookmarkEnd w:id="0"/>
     </w:p>
     <w:sectPr>
       <w:pgSz w:w="12240" w:h="15840"/>
@@ -506,7 +537,7 @@
       </w:pPr>
     </w:pPrDefault>
   </w:docDefaults>
-  <w:latentStyles w:defLockedState="0" w:defUIPriority="99" w:defSemiHidden="0" w:defUnhideWhenUsed="0" w:defQFormat="0" w:count="374">
+  <w:latentStyles w:defLockedState="0" w:defUIPriority="99" w:defSemiHidden="0" w:defUnhideWhenUsed="0" w:defQFormat="0" w:count="371">
     <w:lsdException w:name="Normal" w:uiPriority="0" w:qFormat="1"/>
     <w:lsdException w:name="heading 1" w:uiPriority="9" w:qFormat="1"/>
     <w:lsdException w:name="heading 2" w:semiHidden="1" w:uiPriority="9" w:unhideWhenUsed="1" w:qFormat="1"/>
@@ -878,9 +909,6 @@
     <w:lsdException w:name="List Table 5 Dark Accent 6" w:uiPriority="50"/>
     <w:lsdException w:name="List Table 6 Colorful Accent 6" w:uiPriority="51"/>
     <w:lsdException w:name="List Table 7 Colorful Accent 6" w:uiPriority="52"/>
-    <w:lsdException w:name="Mention" w:semiHidden="1" w:unhideWhenUsed="1"/>
-    <w:lsdException w:name="Smart Hyperlink" w:semiHidden="1" w:unhideWhenUsed="1"/>
-    <w:lsdException w:name="Hashtag" w:semiHidden="1" w:unhideWhenUsed="1"/>
   </w:latentStyles>
   <w:style w:type="paragraph" w:default="1" w:styleId="Normal">
     <w:name w:val="Normal"/>
@@ -924,7 +952,7 @@
       <w:u w:val="single"/>
     </w:rPr>
   </w:style>
-  <w:style w:type="character" w:styleId="Mention">
+  <w:style w:type="character" w:customStyle="1" w:styleId="Mention">
     <w:name w:val="Mention"/>
     <w:basedOn w:val="DefaultParagraphFont"/>
     <w:uiPriority w:val="99"/>

</xml_diff>

<commit_message>
Nearing the end of beautiful training.
</commit_message>
<xml_diff>
--- a/Examples/Associative_Containers/map.docx
+++ b/Examples/Associative_Containers/map.docx
@@ -47,6 +47,26 @@
     </w:p>
     <w:p>
       <w:pPr>
+        <w:jc w:val="center"/>
+        <w:rPr>
+          <w:b/>
+          <w:noProof/>
+          <w:sz w:val="28"/>
+          <w:szCs w:val="28"/>
+        </w:rPr>
+      </w:pPr>
+      <w:r>
+        <w:rPr>
+          <w:b/>
+          <w:noProof/>
+          <w:sz w:val="28"/>
+          <w:szCs w:val="28"/>
+        </w:rPr>
+        <w:t>Red Black Tree</w:t>
+      </w:r>
+    </w:p>
+    <w:p>
+      <w:pPr>
         <w:rPr>
           <w:rFonts w:cstheme="minorHAnsi"/>
           <w:color w:val="252525"/>
@@ -194,27 +214,11 @@
           <w:color w:val="252525"/>
           <w:shd w:val="clear" w:color="auto" w:fill="FFFFFF"/>
         </w:rPr>
-        <w:t xml:space="preserve"> speaks a 1000 words. </w:t>
-      </w:r>
-      <w:r>
-        <w:rPr>
-          <w:rFonts w:cstheme="minorHAnsi"/>
-          <w:color w:val="252525"/>
-          <w:shd w:val="clear" w:color="auto" w:fill="FFFFFF"/>
-        </w:rPr>
-        <w:t>Visit thes</w:t>
-      </w:r>
-      <w:r>
-        <w:rPr>
-          <w:rFonts w:cstheme="minorHAnsi"/>
-          <w:color w:val="252525"/>
-          <w:shd w:val="clear" w:color="auto" w:fill="FFFFFF"/>
-        </w:rPr>
-        <w:t>e sites:</w:t>
-      </w:r>
-    </w:p>
-    <w:p>
-      <w:hyperlink r:id="rId4" w:history="1">
+        <w:t xml:space="preserve"> speaks a 1000 words. Visit these sites:</w:t>
+      </w:r>
+    </w:p>
+    <w:p>
+      <w:hyperlink r:id="rId6" w:history="1">
         <w:r>
           <w:rPr>
             <w:rStyle w:val="Hyperlink"/>
@@ -229,7 +233,7 @@
           <w:rStyle w:val="Hyperlink"/>
         </w:rPr>
       </w:pPr>
-      <w:hyperlink r:id="rId5" w:history="1">
+      <w:hyperlink r:id="rId7" w:history="1">
         <w:r>
           <w:rPr>
             <w:rStyle w:val="Hyperlink"/>
@@ -381,7 +385,7 @@
                     <pic:cNvPicPr/>
                   </pic:nvPicPr>
                   <pic:blipFill>
-                    <a:blip r:embed="rId6">
+                    <a:blip r:embed="rId8">
                       <a:extLst>
                         <a:ext uri="{28A0092B-C50C-407E-A947-70E740481C1C}">
                           <a14:useLocalDpi xmlns:a14="http://schemas.microsoft.com/office/drawing/2010/main" val="0"/>
@@ -444,7 +448,7 @@
                     <pic:cNvPicPr/>
                   </pic:nvPicPr>
                   <pic:blipFill>
-                    <a:blip r:embed="rId7">
+                    <a:blip r:embed="rId9">
                       <a:extLst>
                         <a:ext uri="{28A0092B-C50C-407E-A947-70E740481C1C}">
                           <a14:useLocalDpi xmlns:a14="http://schemas.microsoft.com/office/drawing/2010/main" val="0"/>
@@ -636,24 +640,23 @@
     </w:p>
     <w:p>
       <w:pPr>
-        <w:rPr>
+        <w:jc w:val="right"/>
+        <w:rPr>
+          <w:b/>
           <w:noProof/>
-        </w:rPr>
-      </w:pPr>
-    </w:p>
-    <w:p>
-      <w:pPr>
-        <w:rPr>
+          <w:sz w:val="24"/>
+          <w:szCs w:val="24"/>
+        </w:rPr>
+      </w:pPr>
+      <w:r>
+        <w:rPr>
+          <w:b/>
           <w:noProof/>
-        </w:rPr>
-      </w:pPr>
-    </w:p>
-    <w:p>
-      <w:pPr>
-        <w:rPr>
-          <w:noProof/>
-        </w:rPr>
-      </w:pPr>
+          <w:sz w:val="24"/>
+          <w:szCs w:val="24"/>
+        </w:rPr>
+        <w:t>3.</w:t>
+      </w:r>
     </w:p>
     <w:p>
       <w:pPr>
@@ -711,7 +714,7 @@
                     </pic:cNvPicPr>
                   </pic:nvPicPr>
                   <pic:blipFill>
-                    <a:blip r:embed="rId8" cstate="print">
+                    <a:blip r:embed="rId10" cstate="print">
                       <a:extLst>
                         <a:ext uri="{28A0092B-C50C-407E-A947-70E740481C1C}">
                           <a14:useLocalDpi xmlns:a14="http://schemas.microsoft.com/office/drawing/2010/main" val="0"/>
@@ -772,7 +775,6 @@
         </w:rPr>
         <w:t>A red-black tree with </w:t>
       </w:r>
-      <w:proofErr w:type="spellStart"/>
       <w:r>
         <w:rPr>
           <w:rFonts w:eastAsia="Times New Roman" w:cstheme="minorHAnsi"/>
@@ -784,7 +786,6 @@
         </w:rPr>
         <w:t>n</w:t>
       </w:r>
-      <w:proofErr w:type="spellEnd"/>
       <w:r>
         <w:rPr>
           <w:rFonts w:eastAsia="Times New Roman" w:cstheme="minorHAnsi"/>
@@ -845,17 +846,7 @@
           <w:color w:val="252525"/>
           <w:shd w:val="clear" w:color="auto" w:fill="FFFFFF"/>
         </w:rPr>
-        <w:t xml:space="preserve">The balancing of the tree is not perfect, but it is good enough to </w:t>
-      </w:r>
-      <w:bookmarkStart w:id="0" w:name="_GoBack"/>
-      <w:bookmarkEnd w:id="0"/>
-      <w:r>
-        <w:rPr>
-          <w:rFonts w:cstheme="minorHAnsi"/>
-          <w:color w:val="252525"/>
-          <w:shd w:val="clear" w:color="auto" w:fill="FFFFFF"/>
-        </w:rPr>
-        <w:t>guarantee searching in</w:t>
+        <w:t>The balancing of the tree is not perfect, but it is good enough to guarantee searching in</w:t>
       </w:r>
       <w:r>
         <w:rPr>
@@ -866,7 +857,7 @@
         </w:rPr>
         <w:t> </w:t>
       </w:r>
-      <w:hyperlink r:id="rId9" w:tooltip="Big-O notation" w:history="1">
+      <w:hyperlink r:id="rId11" w:tooltip="Big-O notation" w:history="1">
         <w:r>
           <w:rPr>
             <w:rStyle w:val="texhtml"/>
@@ -1018,7 +1009,52 @@
         <w:t xml:space="preserve"> In that case, consider other containers (like std::unordered_map).</w:t>
       </w:r>
     </w:p>
+    <w:p/>
+    <w:p/>
+    <w:p/>
+    <w:p/>
+    <w:p>
+      <w:pPr>
+        <w:jc w:val="right"/>
+        <w:rPr>
+          <w:b/>
+          <w:sz w:val="24"/>
+          <w:szCs w:val="24"/>
+        </w:rPr>
+      </w:pPr>
+    </w:p>
+    <w:p>
+      <w:pPr>
+        <w:jc w:val="right"/>
+        <w:rPr>
+          <w:b/>
+          <w:sz w:val="24"/>
+          <w:szCs w:val="24"/>
+        </w:rPr>
+      </w:pPr>
+    </w:p>
+    <w:p>
+      <w:pPr>
+        <w:jc w:val="right"/>
+        <w:rPr>
+          <w:b/>
+          <w:sz w:val="24"/>
+          <w:szCs w:val="24"/>
+        </w:rPr>
+      </w:pPr>
+      <w:bookmarkStart w:id="0" w:name="_GoBack"/>
+      <w:bookmarkEnd w:id="0"/>
+      <w:r>
+        <w:rPr>
+          <w:b/>
+          <w:sz w:val="24"/>
+          <w:szCs w:val="24"/>
+        </w:rPr>
+        <w:t>4.</w:t>
+      </w:r>
+    </w:p>
     <w:sectPr>
+      <w:headerReference w:type="default" r:id="rId12"/>
       <w:pgSz w:w="12240" w:h="15840"/>
       <w:pgMar w:top="1440" w:right="1440" w:bottom="1440" w:left="1440" w:header="720" w:footer="720" w:gutter="0"/>
       <w:cols w:space="720"/>
@@ -1026,6 +1062,245 @@
     </w:sectPr>
   </w:body>
 </w:document>
+</file>
+
+<file path=word/endnotes.xml><?xml version="1.0" encoding="utf-8"?>
+<w:endnotes xmlns:wpc="http://schemas.microsoft.com/office/word/2010/wordprocessingCanvas" xmlns:cx="http://schemas.microsoft.com/office/drawing/2014/chartex" xmlns:cx1="http://schemas.microsoft.com/office/drawing/2015/9/8/chartex" xmlns:cx2="http://schemas.microsoft.com/office/drawing/2015/10/21/chartex" xmlns:cx3="http://schemas.microsoft.com/office/drawing/2016/5/9/chartex" xmlns:cx4="http://schemas.microsoft.com/office/drawing/2016/5/10/chartex" xmlns:cx5="http://schemas.microsoft.com/office/drawing/2016/5/11/chartex" xmlns:mc="http://schemas.openxmlformats.org/markup-compatibility/2006" xmlns:o="urn:schemas-microsoft-com:office:office" xmlns:r="http://schemas.openxmlformats.org/officeDocument/2006/relationships" xmlns:m="http://schemas.openxmlformats.org/officeDocument/2006/math" xmlns:v="urn:schemas-microsoft-com:vml" xmlns:wp14="http://schemas.microsoft.com/office/word/2010/wordprocessingDrawing" xmlns:wp="http://schemas.openxmlformats.org/drawingml/2006/wordprocessingDrawing" xmlns:w10="urn:schemas-microsoft-com:office:word" xmlns:w="http://schemas.openxmlformats.org/wordprocessingml/2006/main" xmlns:w14="http://schemas.microsoft.com/office/word/2010/wordml" xmlns:w15="http://schemas.microsoft.com/office/word/2012/wordml" xmlns:w16se="http://schemas.microsoft.com/office/word/2015/wordml/symex" xmlns:wpg="http://schemas.microsoft.com/office/word/2010/wordprocessingGroup" xmlns:wpi="http://schemas.microsoft.com/office/word/2010/wordprocessingInk" xmlns:wne="http://schemas.microsoft.com/office/word/2006/wordml" xmlns:wps="http://schemas.microsoft.com/office/word/2010/wordprocessingShape" mc:Ignorable="w14 w15 w16se wp14">
+  <w:endnote w:type="separator" w:id="-1">
+    <w:p>
+      <w:pPr>
+        <w:spacing w:after="0" w:line="240" w:lineRule="auto"/>
+      </w:pPr>
+      <w:r>
+        <w:separator/>
+      </w:r>
+    </w:p>
+  </w:endnote>
+  <w:endnote w:type="continuationSeparator" w:id="0">
+    <w:p>
+      <w:pPr>
+        <w:spacing w:after="0" w:line="240" w:lineRule="auto"/>
+      </w:pPr>
+      <w:r>
+        <w:continuationSeparator/>
+      </w:r>
+    </w:p>
+  </w:endnote>
+</w:endnotes>
+</file>
+
+<file path=word/footnotes.xml><?xml version="1.0" encoding="utf-8"?>
+<w:footnotes xmlns:wpc="http://schemas.microsoft.com/office/word/2010/wordprocessingCanvas" xmlns:cx="http://schemas.microsoft.com/office/drawing/2014/chartex" xmlns:cx1="http://schemas.microsoft.com/office/drawing/2015/9/8/chartex" xmlns:cx2="http://schemas.microsoft.com/office/drawing/2015/10/21/chartex" xmlns:cx3="http://schemas.microsoft.com/office/drawing/2016/5/9/chartex" xmlns:cx4="http://schemas.microsoft.com/office/drawing/2016/5/10/chartex" xmlns:cx5="http://schemas.microsoft.com/office/drawing/2016/5/11/chartex" xmlns:mc="http://schemas.openxmlformats.org/markup-compatibility/2006" xmlns:o="urn:schemas-microsoft-com:office:office" xmlns:r="http://schemas.openxmlformats.org/officeDocument/2006/relationships" xmlns:m="http://schemas.openxmlformats.org/officeDocument/2006/math" xmlns:v="urn:schemas-microsoft-com:vml" xmlns:wp14="http://schemas.microsoft.com/office/word/2010/wordprocessingDrawing" xmlns:wp="http://schemas.openxmlformats.org/drawingml/2006/wordprocessingDrawing" xmlns:w10="urn:schemas-microsoft-com:office:word" xmlns:w="http://schemas.openxmlformats.org/wordprocessingml/2006/main" xmlns:w14="http://schemas.microsoft.com/office/word/2010/wordml" xmlns:w15="http://schemas.microsoft.com/office/word/2012/wordml" xmlns:w16se="http://schemas.microsoft.com/office/word/2015/wordml/symex" xmlns:wpg="http://schemas.microsoft.com/office/word/2010/wordprocessingGroup" xmlns:wpi="http://schemas.microsoft.com/office/word/2010/wordprocessingInk" xmlns:wne="http://schemas.microsoft.com/office/word/2006/wordml" xmlns:wps="http://schemas.microsoft.com/office/word/2010/wordprocessingShape" mc:Ignorable="w14 w15 w16se wp14">
+  <w:footnote w:type="separator" w:id="-1">
+    <w:p>
+      <w:pPr>
+        <w:spacing w:after="0" w:line="240" w:lineRule="auto"/>
+      </w:pPr>
+      <w:r>
+        <w:separator/>
+      </w:r>
+    </w:p>
+  </w:footnote>
+  <w:footnote w:type="continuationSeparator" w:id="0">
+    <w:p>
+      <w:pPr>
+        <w:spacing w:after="0" w:line="240" w:lineRule="auto"/>
+      </w:pPr>
+      <w:r>
+        <w:continuationSeparator/>
+      </w:r>
+    </w:p>
+  </w:footnote>
+</w:footnotes>
+</file>
+
+<file path=word/header1.xml><?xml version="1.0" encoding="utf-8"?>
+<w:hdr xmlns:wpc="http://schemas.microsoft.com/office/word/2010/wordprocessingCanvas" xmlns:cx="http://schemas.microsoft.com/office/drawing/2014/chartex" xmlns:cx1="http://schemas.microsoft.com/office/drawing/2015/9/8/chartex" xmlns:cx2="http://schemas.microsoft.com/office/drawing/2015/10/21/chartex" xmlns:cx3="http://schemas.microsoft.com/office/drawing/2016/5/9/chartex" xmlns:cx4="http://schemas.microsoft.com/office/drawing/2016/5/10/chartex" xmlns:cx5="http://schemas.microsoft.com/office/drawing/2016/5/11/chartex" xmlns:mc="http://schemas.openxmlformats.org/markup-compatibility/2006" xmlns:o="urn:schemas-microsoft-com:office:office" xmlns:r="http://schemas.openxmlformats.org/officeDocument/2006/relationships" xmlns:m="http://schemas.openxmlformats.org/officeDocument/2006/math" xmlns:v="urn:schemas-microsoft-com:vml" xmlns:wp14="http://schemas.microsoft.com/office/word/2010/wordprocessingDrawing" xmlns:wp="http://schemas.openxmlformats.org/drawingml/2006/wordprocessingDrawing" xmlns:w10="urn:schemas-microsoft-com:office:word" xmlns:w="http://schemas.openxmlformats.org/wordprocessingml/2006/main" xmlns:w14="http://schemas.microsoft.com/office/word/2010/wordml" xmlns:w15="http://schemas.microsoft.com/office/word/2012/wordml" xmlns:w16se="http://schemas.microsoft.com/office/word/2015/wordml/symex" xmlns:wpg="http://schemas.microsoft.com/office/word/2010/wordprocessingGroup" xmlns:wpi="http://schemas.microsoft.com/office/word/2010/wordprocessingInk" xmlns:wne="http://schemas.microsoft.com/office/word/2006/wordml" xmlns:wps="http://schemas.microsoft.com/office/word/2010/wordprocessingShape" mc:Ignorable="w14 w15 w16se wp14">
+  <w:p>
+    <w:pPr>
+      <w:pStyle w:val="Header"/>
+    </w:pPr>
+    <w:r>
+      <w:rPr>
+        <w:noProof/>
+      </w:rPr>
+      <mc:AlternateContent>
+        <mc:Choice Requires="wps">
+          <w:drawing>
+            <wp:anchor distT="0" distB="0" distL="118745" distR="118745" simplePos="0" relativeHeight="251659264" behindDoc="1" locked="0" layoutInCell="1" allowOverlap="0">
+              <wp:simplePos x="0" y="0"/>
+              <wp:positionH relativeFrom="margin">
+                <wp:align>center</wp:align>
+              </wp:positionH>
+              <mc:AlternateContent>
+                <mc:Choice Requires="wp14">
+                  <wp:positionV relativeFrom="page">
+                    <wp14:pctPosVOffset>4500</wp14:pctPosVOffset>
+                  </wp:positionV>
+                </mc:Choice>
+                <mc:Fallback>
+                  <wp:positionV relativeFrom="page">
+                    <wp:posOffset>452120</wp:posOffset>
+                  </wp:positionV>
+                </mc:Fallback>
+              </mc:AlternateContent>
+              <wp:extent cx="5950039" cy="270457"/>
+              <wp:effectExtent l="0" t="0" r="0" b="7620"/>
+              <wp:wrapSquare wrapText="bothSides"/>
+              <wp:docPr id="197" name="Rectangle 197"/>
+              <wp:cNvGraphicFramePr/>
+              <a:graphic xmlns:a="http://schemas.openxmlformats.org/drawingml/2006/main">
+                <a:graphicData uri="http://schemas.microsoft.com/office/word/2010/wordprocessingShape">
+                  <wps:wsp>
+                    <wps:cNvSpPr/>
+                    <wps:spPr>
+                      <a:xfrm>
+                        <a:off x="0" y="0"/>
+                        <a:ext cx="5950039" cy="270457"/>
+                      </a:xfrm>
+                      <a:prstGeom prst="rect">
+                        <a:avLst/>
+                      </a:prstGeom>
+                      <a:solidFill>
+                        <a:schemeClr val="accent1"/>
+                      </a:solidFill>
+                      <a:ln>
+                        <a:noFill/>
+                      </a:ln>
+                    </wps:spPr>
+                    <wps:style>
+                      <a:lnRef idx="2">
+                        <a:schemeClr val="accent1">
+                          <a:shade val="50000"/>
+                        </a:schemeClr>
+                      </a:lnRef>
+                      <a:fillRef idx="1">
+                        <a:schemeClr val="accent1"/>
+                      </a:fillRef>
+                      <a:effectRef idx="0">
+                        <a:schemeClr val="accent1"/>
+                      </a:effectRef>
+                      <a:fontRef idx="minor">
+                        <a:schemeClr val="lt1"/>
+                      </a:fontRef>
+                    </wps:style>
+                    <wps:txbx>
+                      <w:txbxContent>
+                        <w:sdt>
+                          <w:sdtPr>
+                            <w:rPr>
+                              <w:b/>
+                              <w:noProof/>
+                              <w:sz w:val="28"/>
+                              <w:szCs w:val="28"/>
+                            </w:rPr>
+                            <w:alias w:val="Title"/>
+                            <w:tag w:val=""/>
+                            <w:id w:val="1189017394"/>
+                            <w:dataBinding w:prefixMappings="xmlns:ns0='http://purl.org/dc/elements/1.1/' xmlns:ns1='http://schemas.openxmlformats.org/package/2006/metadata/core-properties' " w:xpath="/ns1:coreProperties[1]/ns0:title[1]" w:storeItemID="{6C3C8BC8-F283-45AE-878A-BAB7291924A1}"/>
+                            <w:text/>
+                          </w:sdtPr>
+                          <w:sdtContent>
+                            <w:p>
+                              <w:pPr>
+                                <w:pStyle w:val="Header"/>
+                                <w:tabs>
+                                  <w:tab w:val="clear" w:pos="4680"/>
+                                  <w:tab w:val="clear" w:pos="9360"/>
+                                </w:tabs>
+                                <w:jc w:val="center"/>
+                                <w:rPr>
+                                  <w:caps/>
+                                  <w:color w:val="FFFFFF" w:themeColor="background1"/>
+                                </w:rPr>
+                              </w:pPr>
+                              <w:r>
+                                <w:rPr>
+                                  <w:b/>
+                                  <w:noProof/>
+                                  <w:sz w:val="28"/>
+                                  <w:szCs w:val="28"/>
+                                </w:rPr>
+                                <w:t>std::map \ std::multimap, std::set \ std::multiset</w:t>
+                              </w:r>
+                            </w:p>
+                          </w:sdtContent>
+                        </w:sdt>
+                      </w:txbxContent>
+                    </wps:txbx>
+                    <wps:bodyPr rot="0" spcFirstLastPara="0" vertOverflow="overflow" horzOverflow="overflow" vert="horz" wrap="square" lIns="91440" tIns="45720" rIns="91440" bIns="45720" numCol="1" spcCol="0" rtlCol="0" fromWordArt="0" anchor="ctr" anchorCtr="0" forceAA="0" compatLnSpc="1">
+                      <a:prstTxWarp prst="textNoShape">
+                        <a:avLst/>
+                      </a:prstTxWarp>
+                      <a:spAutoFit/>
+                    </wps:bodyPr>
+                  </wps:wsp>
+                </a:graphicData>
+              </a:graphic>
+              <wp14:sizeRelH relativeFrom="margin">
+                <wp14:pctWidth>100000</wp14:pctWidth>
+              </wp14:sizeRelH>
+              <wp14:sizeRelV relativeFrom="page">
+                <wp14:pctHeight>2700</wp14:pctHeight>
+              </wp14:sizeRelV>
+            </wp:anchor>
+          </w:drawing>
+        </mc:Choice>
+        <mc:Fallback>
+          <w:pict>
+            <v:rect id="Rectangle 197" o:spid="_x0000_s1026" style="position:absolute;margin-left:0;margin-top:0;width:468.5pt;height:21.3pt;z-index:-251657216;visibility:visible;mso-wrap-style:square;mso-width-percent:1000;mso-height-percent:27;mso-top-percent:45;mso-wrap-distance-left:9.35pt;mso-wrap-distance-top:0;mso-wrap-distance-right:9.35pt;mso-wrap-distance-bottom:0;mso-position-horizontal:center;mso-position-horizontal-relative:margin;mso-position-vertical-relative:page;mso-width-percent:1000;mso-height-percent:27;mso-top-percent:45;mso-width-relative:margin;mso-height-relative:page;v-text-anchor:middle" o:gfxdata="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" o:allowoverlap="f" fillcolor="#4472c4 [3204]" stroked="f" strokeweight="1pt">
+              <v:textbox style="mso-fit-shape-to-text:t">
+                <w:txbxContent>
+                  <w:sdt>
+                    <w:sdtPr>
+                      <w:rPr>
+                        <w:b/>
+                        <w:noProof/>
+                        <w:sz w:val="28"/>
+                        <w:szCs w:val="28"/>
+                      </w:rPr>
+                      <w:alias w:val="Title"/>
+                      <w:tag w:val=""/>
+                      <w:id w:val="1189017394"/>
+                      <w:dataBinding w:prefixMappings="xmlns:ns0='http://purl.org/dc/elements/1.1/' xmlns:ns1='http://schemas.openxmlformats.org/package/2006/metadata/core-properties' " w:xpath="/ns1:coreProperties[1]/ns0:title[1]" w:storeItemID="{6C3C8BC8-F283-45AE-878A-BAB7291924A1}"/>
+                      <w:text/>
+                    </w:sdtPr>
+                    <w:sdtContent>
+                      <w:p>
+                        <w:pPr>
+                          <w:pStyle w:val="Header"/>
+                          <w:tabs>
+                            <w:tab w:val="clear" w:pos="4680"/>
+                            <w:tab w:val="clear" w:pos="9360"/>
+                          </w:tabs>
+                          <w:jc w:val="center"/>
+                          <w:rPr>
+                            <w:caps/>
+                            <w:color w:val="FFFFFF" w:themeColor="background1"/>
+                          </w:rPr>
+                        </w:pPr>
+                        <w:r>
+                          <w:rPr>
+                            <w:b/>
+                            <w:noProof/>
+                            <w:sz w:val="28"/>
+                            <w:szCs w:val="28"/>
+                          </w:rPr>
+                          <w:t>std::map \ std::multimap, std::set \ std::multiset</w:t>
+                        </w:r>
+                      </w:p>
+                    </w:sdtContent>
+                  </w:sdt>
+                </w:txbxContent>
+              </v:textbox>
+              <w10:wrap type="square" anchorx="margin" anchory="page"/>
+            </v:rect>
+          </w:pict>
+        </mc:Fallback>
+      </mc:AlternateContent>
+    </w:r>
+  </w:p>
+</w:hdr>
 </file>
 
 <file path=word/styles.xml><?xml version="1.0" encoding="utf-8"?>
@@ -1151,6 +1426,7 @@
     <w:lsdException w:name="HTML Sample" w:semiHidden="1" w:unhideWhenUsed="1"/>
     <w:lsdException w:name="HTML Typewriter" w:semiHidden="1" w:unhideWhenUsed="1"/>
     <w:lsdException w:name="HTML Variable" w:semiHidden="1" w:unhideWhenUsed="1"/>
+    <w:lsdException w:name="Normal Table" w:semiHidden="1" w:unhideWhenUsed="1"/>
     <w:lsdException w:name="annotation subject" w:semiHidden="1" w:unhideWhenUsed="1"/>
     <w:lsdException w:name="No List" w:semiHidden="1" w:unhideWhenUsed="1"/>
     <w:lsdException w:name="Outline List 1" w:semiHidden="1" w:unhideWhenUsed="1"/>
@@ -1195,6 +1471,7 @@
     <w:lsdException w:name="Table Professional" w:semiHidden="1" w:unhideWhenUsed="1"/>
     <w:lsdException w:name="Table Subtle 1" w:semiHidden="1" w:unhideWhenUsed="1"/>
     <w:lsdException w:name="Table Subtle 2" w:semiHidden="1" w:unhideWhenUsed="1"/>
+    <w:lsdException w:name="Table Web 1" w:semiHidden="1" w:unhideWhenUsed="1"/>
     <w:lsdException w:name="Table Web 2" w:semiHidden="1" w:unhideWhenUsed="1"/>
     <w:lsdException w:name="Table Web 3" w:semiHidden="1" w:unhideWhenUsed="1"/>
     <w:lsdException w:name="Balloon Text" w:semiHidden="1" w:unhideWhenUsed="1"/>
@@ -1499,6 +1776,50 @@
     <w:basedOn w:val="DefaultParagraphFont"/>
     <w:rsid w:val="00B77F01"/>
   </w:style>
+  <w:style w:type="paragraph" w:styleId="Header">
+    <w:name w:val="header"/>
+    <w:basedOn w:val="Normal"/>
+    <w:link w:val="HeaderChar"/>
+    <w:uiPriority w:val="99"/>
+    <w:unhideWhenUsed/>
+    <w:rsid w:val="0074205C"/>
+    <w:pPr>
+      <w:tabs>
+        <w:tab w:val="center" w:pos="4680"/>
+        <w:tab w:val="right" w:pos="9360"/>
+      </w:tabs>
+      <w:spacing w:after="0" w:line="240" w:lineRule="auto"/>
+    </w:pPr>
+  </w:style>
+  <w:style w:type="character" w:customStyle="1" w:styleId="HeaderChar">
+    <w:name w:val="Header Char"/>
+    <w:basedOn w:val="DefaultParagraphFont"/>
+    <w:link w:val="Header"/>
+    <w:uiPriority w:val="99"/>
+    <w:rsid w:val="0074205C"/>
+  </w:style>
+  <w:style w:type="paragraph" w:styleId="Footer">
+    <w:name w:val="footer"/>
+    <w:basedOn w:val="Normal"/>
+    <w:link w:val="FooterChar"/>
+    <w:uiPriority w:val="99"/>
+    <w:unhideWhenUsed/>
+    <w:rsid w:val="0074205C"/>
+    <w:pPr>
+      <w:tabs>
+        <w:tab w:val="center" w:pos="4680"/>
+        <w:tab w:val="right" w:pos="9360"/>
+      </w:tabs>
+      <w:spacing w:after="0" w:line="240" w:lineRule="auto"/>
+    </w:pPr>
+  </w:style>
+  <w:style w:type="character" w:customStyle="1" w:styleId="FooterChar">
+    <w:name w:val="Footer Char"/>
+    <w:basedOn w:val="DefaultParagraphFont"/>
+    <w:link w:val="Footer"/>
+    <w:uiPriority w:val="99"/>
+    <w:rsid w:val="0074205C"/>
+  </w:style>
 </w:styles>
 </file>
 

</xml_diff>